<commit_message>
document poc + todo
</commit_message>
<xml_diff>
--- a/doc/SWE/InteropLibrary SWE.docx
+++ b/doc/SWE/InteropLibrary SWE.docx
@@ -1812,11 +1812,27 @@
     </w:p>
     <w:p>
       <w:pPr>
-        <w:pStyle w:val="ListParagraph"/>
-        <w:numPr>
-          <w:ilvl w:val="0"/>
-          <w:numId w:val="9"/>
-        </w:numPr>
+        <w:rPr>
+          <w:lang w:val="en-GB"/>
+        </w:rPr>
+      </w:pPr>
+    </w:p>
+    <w:p>
+      <w:pPr>
+        <w:pStyle w:val="HeadingNumber1"/>
+        <w:rPr>
+          <w:lang w:val="en-GB"/>
+        </w:rPr>
+      </w:pPr>
+      <w:r>
+        <w:rPr>
+          <w:lang w:val="en-GB"/>
+        </w:rPr>
+        <w:t xml:space="preserve">Backlog </w:t>
+      </w:r>
+    </w:p>
+    <w:p>
+      <w:pPr>
         <w:rPr>
           <w:lang w:val="en-GB"/>
         </w:rPr>

</xml_diff>